<commit_message>
.net lab 4 5
</commit_message>
<xml_diff>
--- a/NET Centric Computing/Lab5/Lab5.docx
+++ b/NET Centric Computing/Lab5/Lab5.docx
@@ -9,14 +9,11 @@
     </w:p>
     <w:p>
       <w:r>
-        <w:rPr>
-          <w:noProof/>
-        </w:rPr>
         <w:drawing>
-          <wp:inline distT="0" distB="0" distL="0" distR="0" wp14:anchorId="2AF2A402" wp14:editId="01232479">
-            <wp:extent cx="5733415" cy="2651760"/>
-            <wp:effectExtent l="0" t="0" r="0" b="8255"/>
-            <wp:docPr id="1598472835" name="Picture 1"/>
+          <wp:inline distT="0" distB="0" distL="0" distR="0" wp14:anchorId="19449979" wp14:editId="7191CB43">
+            <wp:extent cx="2794457" cy="2403763"/>
+            <wp:effectExtent l="0" t="0" r="6350" b="0"/>
+            <wp:docPr id="1876444091" name="Picture 1"/>
             <wp:cNvGraphicFramePr>
               <a:graphicFrameLocks xmlns:a="http://schemas.openxmlformats.org/drawingml/2006/main" noChangeAspect="1"/>
             </wp:cNvGraphicFramePr>
@@ -24,7 +21,7 @@
               <a:graphicData uri="http://schemas.openxmlformats.org/drawingml/2006/picture">
                 <pic:pic xmlns:pic="http://schemas.openxmlformats.org/drawingml/2006/picture">
                   <pic:nvPicPr>
-                    <pic:cNvPr id="1598472835" name=""/>
+                    <pic:cNvPr id="1876444091" name=""/>
                     <pic:cNvPicPr/>
                   </pic:nvPicPr>
                   <pic:blipFill>
@@ -36,7 +33,7 @@
                   <pic:spPr>
                     <a:xfrm>
                       <a:off x="0" y="0"/>
-                      <a:ext cx="5733415" cy="2651760"/>
+                      <a:ext cx="2808168" cy="2415557"/>
                     </a:xfrm>
                     <a:prstGeom prst="rect">
                       <a:avLst/>
@@ -48,18 +45,12 @@
           </wp:inline>
         </w:drawing>
       </w:r>
-    </w:p>
-    <w:p/>
-    <w:p>
       <w:r>
-        <w:rPr>
-          <w:noProof/>
-        </w:rPr>
         <w:drawing>
-          <wp:inline distT="0" distB="0" distL="0" distR="0" wp14:anchorId="60A97536" wp14:editId="3A9AB148">
-            <wp:extent cx="5733415" cy="3206115"/>
-            <wp:effectExtent l="0" t="0" r="635" b="0"/>
-            <wp:docPr id="369330778" name="Picture 1"/>
+          <wp:inline distT="0" distB="0" distL="0" distR="0" wp14:anchorId="7FCF01BF" wp14:editId="5ABEB0BC">
+            <wp:extent cx="2639291" cy="2402752"/>
+            <wp:effectExtent l="0" t="0" r="8890" b="0"/>
+            <wp:docPr id="1522346240" name="Picture 1"/>
             <wp:cNvGraphicFramePr>
               <a:graphicFrameLocks xmlns:a="http://schemas.openxmlformats.org/drawingml/2006/main" noChangeAspect="1"/>
             </wp:cNvGraphicFramePr>
@@ -67,7 +58,7 @@
               <a:graphicData uri="http://schemas.openxmlformats.org/drawingml/2006/picture">
                 <pic:pic xmlns:pic="http://schemas.openxmlformats.org/drawingml/2006/picture">
                   <pic:nvPicPr>
-                    <pic:cNvPr id="369330778" name=""/>
+                    <pic:cNvPr id="1522346240" name=""/>
                     <pic:cNvPicPr/>
                   </pic:nvPicPr>
                   <pic:blipFill>
@@ -79,7 +70,7 @@
                   <pic:spPr>
                     <a:xfrm>
                       <a:off x="0" y="0"/>
-                      <a:ext cx="5733415" cy="3206115"/>
+                      <a:ext cx="2655562" cy="2417564"/>
                     </a:xfrm>
                     <a:prstGeom prst="rect">
                       <a:avLst/>
@@ -92,7 +83,84 @@
         </w:drawing>
       </w:r>
     </w:p>
-    <w:p/>
+    <w:p>
+      <w:r>
+        <w:drawing>
+          <wp:inline distT="0" distB="0" distL="0" distR="0" wp14:anchorId="5D1FE178" wp14:editId="3107BE4A">
+            <wp:extent cx="5733415" cy="1730375"/>
+            <wp:effectExtent l="0" t="0" r="635" b="3175"/>
+            <wp:docPr id="493590657" name="Picture 1"/>
+            <wp:cNvGraphicFramePr>
+              <a:graphicFrameLocks xmlns:a="http://schemas.openxmlformats.org/drawingml/2006/main" noChangeAspect="1"/>
+            </wp:cNvGraphicFramePr>
+            <a:graphic xmlns:a="http://schemas.openxmlformats.org/drawingml/2006/main">
+              <a:graphicData uri="http://schemas.openxmlformats.org/drawingml/2006/picture">
+                <pic:pic xmlns:pic="http://schemas.openxmlformats.org/drawingml/2006/picture">
+                  <pic:nvPicPr>
+                    <pic:cNvPr id="493590657" name=""/>
+                    <pic:cNvPicPr/>
+                  </pic:nvPicPr>
+                  <pic:blipFill>
+                    <a:blip r:embed="rId6"/>
+                    <a:stretch>
+                      <a:fillRect/>
+                    </a:stretch>
+                  </pic:blipFill>
+                  <pic:spPr>
+                    <a:xfrm>
+                      <a:off x="0" y="0"/>
+                      <a:ext cx="5733415" cy="1730375"/>
+                    </a:xfrm>
+                    <a:prstGeom prst="rect">
+                      <a:avLst/>
+                    </a:prstGeom>
+                  </pic:spPr>
+                </pic:pic>
+              </a:graphicData>
+            </a:graphic>
+          </wp:inline>
+        </w:drawing>
+      </w:r>
+    </w:p>
+    <w:p>
+      <w:r>
+        <w:drawing>
+          <wp:inline distT="0" distB="0" distL="0" distR="0" wp14:anchorId="12DC37F2" wp14:editId="57014160">
+            <wp:extent cx="5733415" cy="3901440"/>
+            <wp:effectExtent l="0" t="0" r="635" b="3810"/>
+            <wp:docPr id="849440292" name="Picture 1"/>
+            <wp:cNvGraphicFramePr>
+              <a:graphicFrameLocks xmlns:a="http://schemas.openxmlformats.org/drawingml/2006/main" noChangeAspect="1"/>
+            </wp:cNvGraphicFramePr>
+            <a:graphic xmlns:a="http://schemas.openxmlformats.org/drawingml/2006/main">
+              <a:graphicData uri="http://schemas.openxmlformats.org/drawingml/2006/picture">
+                <pic:pic xmlns:pic="http://schemas.openxmlformats.org/drawingml/2006/picture">
+                  <pic:nvPicPr>
+                    <pic:cNvPr id="849440292" name=""/>
+                    <pic:cNvPicPr/>
+                  </pic:nvPicPr>
+                  <pic:blipFill>
+                    <a:blip r:embed="rId7"/>
+                    <a:stretch>
+                      <a:fillRect/>
+                    </a:stretch>
+                  </pic:blipFill>
+                  <pic:spPr>
+                    <a:xfrm>
+                      <a:off x="0" y="0"/>
+                      <a:ext cx="5733415" cy="3901440"/>
+                    </a:xfrm>
+                    <a:prstGeom prst="rect">
+                      <a:avLst/>
+                    </a:prstGeom>
+                  </pic:spPr>
+                </pic:pic>
+              </a:graphicData>
+            </a:graphic>
+          </wp:inline>
+        </w:drawing>
+      </w:r>
+    </w:p>
     <w:p/>
     <w:p>
       <w:pPr>
@@ -112,13 +180,7 @@
     <w:p>
       <w:r>
         <w:lastRenderedPageBreak/>
-        <w:t>Output (Q</w:t>
-      </w:r>
-      <w:r>
-        <w:t>2</w:t>
-      </w:r>
-      <w:r>
-        <w:t>):</w:t>
+        <w:t>Output (Q2):</w:t>
       </w:r>
     </w:p>
     <w:p>
@@ -147,7 +209,7 @@
                     <pic:cNvPicPr/>
                   </pic:nvPicPr>
                   <pic:blipFill>
-                    <a:blip r:embed="rId6"/>
+                    <a:blip r:embed="rId8"/>
                     <a:stretch>
                       <a:fillRect/>
                     </a:stretch>
@@ -194,7 +256,7 @@
                     <pic:cNvPicPr/>
                   </pic:nvPicPr>
                   <pic:blipFill>
-                    <a:blip r:embed="rId7"/>
+                    <a:blip r:embed="rId9"/>
                     <a:stretch>
                       <a:fillRect/>
                     </a:stretch>
@@ -249,7 +311,7 @@
                     <pic:cNvPicPr/>
                   </pic:nvPicPr>
                   <pic:blipFill>
-                    <a:blip r:embed="rId8" cstate="print">
+                    <a:blip r:embed="rId10" cstate="print">
                       <a:extLst>
                         <a:ext uri="{28A0092B-C50C-407E-A947-70E740481C1C}">
                           <a14:useLocalDpi xmlns:a14="http://schemas.microsoft.com/office/drawing/2010/main" val="0"/>
@@ -341,13 +403,7 @@
     </w:p>
     <w:p>
       <w:r>
-        <w:t>Output (Q</w:t>
-      </w:r>
-      <w:r>
-        <w:t>3)</w:t>
-      </w:r>
-      <w:r>
-        <w:t>:</w:t>
+        <w:t>Output (Q3):</w:t>
       </w:r>
       <w:r>
         <w:rPr>
@@ -377,7 +433,7 @@
                     <pic:cNvPicPr/>
                   </pic:nvPicPr>
                   <pic:blipFill>
-                    <a:blip r:embed="rId9" cstate="print">
+                    <a:blip r:embed="rId11" cstate="print">
                       <a:extLst>
                         <a:ext uri="{28A0092B-C50C-407E-A947-70E740481C1C}">
                           <a14:useLocalDpi xmlns:a14="http://schemas.microsoft.com/office/drawing/2010/main" val="0"/>
@@ -430,7 +486,7 @@
                     <pic:cNvPicPr/>
                   </pic:nvPicPr>
                   <pic:blipFill>
-                    <a:blip r:embed="rId10"/>
+                    <a:blip r:embed="rId12"/>
                     <a:stretch>
                       <a:fillRect/>
                     </a:stretch>
@@ -470,7 +526,7 @@
                     <pic:cNvPicPr/>
                   </pic:nvPicPr>
                   <pic:blipFill>
-                    <a:blip r:embed="rId11"/>
+                    <a:blip r:embed="rId13"/>
                     <a:stretch>
                       <a:fillRect/>
                     </a:stretch>

</xml_diff>